<commit_message>
HUBBA HUBBA PSYCHOLOGICAL FIGHTER
</commit_message>
<xml_diff>
--- a/Part A/test1 notes.docx
+++ b/Part A/test1 notes.docx
@@ -1216,6 +1216,26 @@
       <w:pPr>
         <w:bidi/>
         <w:rPr>
+          <w:rFonts w:hint="cs"/>
+          <w:sz w:val="40"/>
+          <w:szCs w:val="40"/>
+          <w:rtl/>
+        </w:rPr>
+      </w:pPr>
+      <w:r>
+        <w:rPr>
+          <w:rFonts w:hint="cs"/>
+          <w:sz w:val="40"/>
+          <w:szCs w:val="40"/>
+          <w:rtl/>
+        </w:rPr>
+        <w:t>אין הרבה מה לומר חוץ מזה שזה סטראקט.</w:t>
+      </w:r>
+    </w:p>
+    <w:p>
+      <w:pPr>
+        <w:bidi/>
+        <w:rPr>
           <w:b/>
           <w:bCs/>
           <w:sz w:val="40"/>
@@ -1237,28 +1257,392 @@
           <w:rtl/>
         </w:rPr>
       </w:pPr>
-    </w:p>
-    <w:p>
-      <w:pPr>
-        <w:bidi/>
+      <w:r>
         <w:rPr>
           <w:b/>
           <w:bCs/>
           <w:sz w:val="40"/>
           <w:szCs w:val="40"/>
           <w:u w:val="single"/>
-          <w:rtl/>
-        </w:rPr>
-      </w:pPr>
-      <w:r>
-        <w:rPr>
+        </w:rPr>
+        <w:t>Voter</w:t>
+      </w:r>
+      <w:r>
+        <w:rPr>
+          <w:rFonts w:hint="cs"/>
           <w:b/>
           <w:bCs/>
           <w:sz w:val="40"/>
           <w:szCs w:val="40"/>
           <w:u w:val="single"/>
-        </w:rPr>
-        <w:t>Voter</w:t>
+          <w:rtl/>
+        </w:rPr>
+        <w:t>:</w:t>
+      </w:r>
+    </w:p>
+    <w:p>
+      <w:pPr>
+        <w:bidi/>
+        <w:rPr>
+          <w:sz w:val="40"/>
+          <w:szCs w:val="40"/>
+          <w:u w:val="single"/>
+          <w:rtl/>
+        </w:rPr>
+      </w:pPr>
+      <w:r>
+        <w:rPr>
+          <w:rFonts w:hint="cs"/>
+          <w:sz w:val="40"/>
+          <w:szCs w:val="40"/>
+          <w:u w:val="single"/>
+          <w:rtl/>
+        </w:rPr>
+        <w:t>שדות נוספים (אך ורק ב</w:t>
+      </w:r>
+      <w:r>
+        <w:rPr>
+          <w:sz w:val="40"/>
+          <w:szCs w:val="40"/>
+          <w:u w:val="single"/>
+        </w:rPr>
+        <w:t>private</w:t>
+      </w:r>
+      <w:r>
+        <w:rPr>
+          <w:rFonts w:hint="cs"/>
+          <w:sz w:val="40"/>
+          <w:szCs w:val="40"/>
+          <w:u w:val="single"/>
+          <w:rtl/>
+        </w:rPr>
+        <w:t>):</w:t>
+      </w:r>
+    </w:p>
+    <w:p>
+      <w:pPr>
+        <w:bidi/>
+        <w:rPr>
+          <w:sz w:val="40"/>
+          <w:szCs w:val="40"/>
+          <w:rtl/>
+        </w:rPr>
+      </w:pPr>
+      <w:r>
+        <w:rPr>
+          <w:sz w:val="40"/>
+          <w:szCs w:val="40"/>
+        </w:rPr>
+        <w:t>Int number_of_votes</w:t>
+      </w:r>
+      <w:r>
+        <w:rPr>
+          <w:rFonts w:hint="cs"/>
+          <w:sz w:val="40"/>
+          <w:szCs w:val="40"/>
+          <w:rtl/>
+        </w:rPr>
+        <w:t xml:space="preserve"> </w:t>
+      </w:r>
+      <w:r>
+        <w:rPr>
+          <w:sz w:val="40"/>
+          <w:szCs w:val="40"/>
+          <w:rtl/>
+        </w:rPr>
+        <w:t>–</w:t>
+      </w:r>
+      <w:r>
+        <w:rPr>
+          <w:rFonts w:hint="cs"/>
+          <w:sz w:val="40"/>
+          <w:szCs w:val="40"/>
+          <w:rtl/>
+        </w:rPr>
+        <w:t xml:space="preserve"> שומר כמה פעמים המצביע הצביע כבר.</w:t>
+      </w:r>
+    </w:p>
+    <w:p>
+      <w:pPr>
+        <w:bidi/>
+        <w:rPr>
+          <w:sz w:val="40"/>
+          <w:szCs w:val="40"/>
+          <w:u w:val="single"/>
+          <w:rtl/>
+        </w:rPr>
+      </w:pPr>
+      <w:r>
+        <w:rPr>
+          <w:rFonts w:hint="cs"/>
+          <w:sz w:val="40"/>
+          <w:szCs w:val="40"/>
+          <w:u w:val="single"/>
+          <w:rtl/>
+        </w:rPr>
+        <w:t>הערות:</w:t>
+      </w:r>
+    </w:p>
+    <w:p>
+      <w:pPr>
+        <w:bidi/>
+        <w:rPr>
+          <w:sz w:val="40"/>
+          <w:szCs w:val="40"/>
+          <w:rtl/>
+        </w:rPr>
+      </w:pPr>
+      <w:r>
+        <w:rPr>
+          <w:rFonts w:hint="cs"/>
+          <w:sz w:val="40"/>
+          <w:szCs w:val="40"/>
+          <w:rtl/>
+        </w:rPr>
+        <w:t>מאותחל אוטומטית ל</w:t>
+      </w:r>
+      <w:r>
+        <w:rPr>
+          <w:rFonts w:hint="cs"/>
+          <w:sz w:val="40"/>
+          <w:szCs w:val="40"/>
+        </w:rPr>
+        <w:t>R</w:t>
+      </w:r>
+      <w:r>
+        <w:rPr>
+          <w:sz w:val="40"/>
+          <w:szCs w:val="40"/>
+        </w:rPr>
+        <w:t>egular</w:t>
+      </w:r>
+      <w:r>
+        <w:rPr>
+          <w:rFonts w:hint="cs"/>
+          <w:sz w:val="40"/>
+          <w:szCs w:val="40"/>
+          <w:rtl/>
+        </w:rPr>
+        <w:t>, ולשם המדינה אליה שייך אין ערך דיפולטי (שורה 244 עד 247).</w:t>
+      </w:r>
+    </w:p>
+    <w:p>
+      <w:pPr>
+        <w:bidi/>
+        <w:rPr>
+          <w:sz w:val="40"/>
+          <w:szCs w:val="40"/>
+          <w:rtl/>
+        </w:rPr>
+      </w:pPr>
+      <w:r>
+        <w:rPr>
+          <w:rFonts w:hint="cs"/>
+          <w:sz w:val="40"/>
+          <w:szCs w:val="40"/>
+          <w:rtl/>
+        </w:rPr>
+        <w:t>להגדיר גטר של מדינה אליה שייך (שורה 251).</w:t>
+      </w:r>
+    </w:p>
+    <w:p>
+      <w:pPr>
+        <w:bidi/>
+        <w:rPr>
+          <w:sz w:val="40"/>
+          <w:szCs w:val="40"/>
+          <w:rtl/>
+        </w:rPr>
+      </w:pPr>
+      <w:r>
+        <w:rPr>
+          <w:rFonts w:hint="cs"/>
+          <w:sz w:val="40"/>
+          <w:szCs w:val="40"/>
+          <w:rtl/>
+        </w:rPr>
+        <w:t>להגדיר אופרטור &gt;&gt; לפי מה שכתוב (שורה 258).</w:t>
+      </w:r>
+    </w:p>
+    <w:p>
+      <w:pPr>
+        <w:bidi/>
+        <w:rPr>
+          <w:sz w:val="40"/>
+          <w:szCs w:val="40"/>
+          <w:rtl/>
+        </w:rPr>
+      </w:pPr>
+      <w:r>
+        <w:rPr>
+          <w:rFonts w:hint="cs"/>
+          <w:sz w:val="40"/>
+          <w:szCs w:val="40"/>
+          <w:rtl/>
+        </w:rPr>
+        <w:t>מצביע לא יכול להצביע למדינה של עצמו (שורה 273).</w:t>
+      </w:r>
+    </w:p>
+    <w:p>
+      <w:pPr>
+        <w:bidi/>
+        <w:rPr>
+          <w:sz w:val="40"/>
+          <w:szCs w:val="40"/>
+          <w:rtl/>
+        </w:rPr>
+      </w:pPr>
+      <w:r>
+        <w:rPr>
+          <w:rFonts w:hint="cs"/>
+          <w:sz w:val="40"/>
+          <w:szCs w:val="40"/>
+          <w:rtl/>
+        </w:rPr>
+        <w:lastRenderedPageBreak/>
+        <w:t>מותר להצביע למדינה אםם המדינה שאליה שייך, והמדינה אליה מצביעה רשומות בתחרות, אחרת, מתעלמים מהפעולה (שורה 274</w:t>
+      </w:r>
+      <w:r>
+        <w:rPr>
+          <w:rFonts w:hint="cs"/>
+          <w:sz w:val="40"/>
+          <w:szCs w:val="40"/>
+          <w:rtl/>
+        </w:rPr>
+        <w:t xml:space="preserve"> עד </w:t>
+      </w:r>
+      <w:r>
+        <w:rPr>
+          <w:rFonts w:hint="cs"/>
+          <w:sz w:val="40"/>
+          <w:szCs w:val="40"/>
+          <w:rtl/>
+        </w:rPr>
+        <w:t>276).</w:t>
+      </w:r>
+    </w:p>
+    <w:p>
+      <w:pPr>
+        <w:bidi/>
+        <w:rPr>
+          <w:sz w:val="40"/>
+          <w:szCs w:val="40"/>
+          <w:rtl/>
+        </w:rPr>
+      </w:pPr>
+      <w:r>
+        <w:rPr>
+          <w:rFonts w:hint="cs"/>
+          <w:sz w:val="40"/>
+          <w:szCs w:val="40"/>
+          <w:rtl/>
+        </w:rPr>
+        <w:t xml:space="preserve">מצביע </w:t>
+      </w:r>
+      <w:r>
+        <w:rPr>
+          <w:sz w:val="40"/>
+          <w:szCs w:val="40"/>
+        </w:rPr>
+        <w:t>Regular</w:t>
+      </w:r>
+      <w:r>
+        <w:rPr>
+          <w:rFonts w:hint="cs"/>
+          <w:sz w:val="40"/>
+          <w:szCs w:val="40"/>
+          <w:rtl/>
+        </w:rPr>
+        <w:t xml:space="preserve"> מצביע כל פעם למדינה אחת</w:t>
+      </w:r>
+      <w:r>
+        <w:rPr>
+          <w:rFonts w:hint="cs"/>
+          <w:sz w:val="40"/>
+          <w:szCs w:val="40"/>
+          <w:rtl/>
+        </w:rPr>
+        <w:t xml:space="preserve"> (לא חייב כל ההצבעות לאותה מדינה, אבל אפשר כמה לאותה מדינה)</w:t>
+      </w:r>
+      <w:r>
+        <w:rPr>
+          <w:rFonts w:hint="cs"/>
+          <w:sz w:val="40"/>
+          <w:szCs w:val="40"/>
+          <w:rtl/>
+        </w:rPr>
+        <w:t>, מקסימום פעמים לפי המוגדר במערכת, וכל הצבעה שלו נחשבת נקודה אחת (שורה 277</w:t>
+      </w:r>
+      <w:r>
+        <w:rPr>
+          <w:rFonts w:hint="cs"/>
+          <w:sz w:val="40"/>
+          <w:szCs w:val="40"/>
+          <w:rtl/>
+        </w:rPr>
+        <w:t xml:space="preserve"> עד </w:t>
+      </w:r>
+      <w:r>
+        <w:rPr>
+          <w:rFonts w:hint="cs"/>
+          <w:sz w:val="40"/>
+          <w:szCs w:val="40"/>
+          <w:rtl/>
+        </w:rPr>
+        <w:t>2</w:t>
+      </w:r>
+      <w:r>
+        <w:rPr>
+          <w:rFonts w:hint="cs"/>
+          <w:sz w:val="40"/>
+          <w:szCs w:val="40"/>
+          <w:rtl/>
+        </w:rPr>
+        <w:t>82</w:t>
+      </w:r>
+      <w:r>
+        <w:rPr>
+          <w:rFonts w:hint="cs"/>
+          <w:sz w:val="40"/>
+          <w:szCs w:val="40"/>
+          <w:rtl/>
+        </w:rPr>
+        <w:t>).</w:t>
+      </w:r>
+    </w:p>
+    <w:p>
+      <w:pPr>
+        <w:bidi/>
+        <w:rPr>
+          <w:sz w:val="40"/>
+          <w:szCs w:val="40"/>
+          <w:rtl/>
+        </w:rPr>
+      </w:pPr>
+      <w:r>
+        <w:rPr>
+          <w:rFonts w:hint="cs"/>
+          <w:sz w:val="40"/>
+          <w:szCs w:val="40"/>
+          <w:rtl/>
+        </w:rPr>
+        <w:t xml:space="preserve">מצביע </w:t>
+      </w:r>
+      <w:r>
+        <w:rPr>
+          <w:sz w:val="40"/>
+          <w:szCs w:val="40"/>
+        </w:rPr>
+        <w:t>Judge</w:t>
+      </w:r>
+      <w:r>
+        <w:rPr>
+          <w:rFonts w:hint="cs"/>
+          <w:sz w:val="40"/>
+          <w:szCs w:val="40"/>
+          <w:rtl/>
+        </w:rPr>
+        <w:t xml:space="preserve"> יכול להצביע </w:t>
       </w:r>
       <w:r>
         <w:rPr>
@@ -1267,66 +1651,73 @@
           <w:bCs/>
           <w:sz w:val="40"/>
           <w:szCs w:val="40"/>
-          <w:u w:val="single"/>
-          <w:rtl/>
-        </w:rPr>
-        <w:t>:</w:t>
-      </w:r>
-    </w:p>
-    <w:p>
-      <w:pPr>
-        <w:bidi/>
-        <w:rPr>
-          <w:sz w:val="40"/>
-          <w:szCs w:val="40"/>
-          <w:u w:val="single"/>
-          <w:rtl/>
-        </w:rPr>
-      </w:pPr>
-      <w:r>
-        <w:rPr>
-          <w:rFonts w:hint="cs"/>
-          <w:sz w:val="40"/>
-          <w:szCs w:val="40"/>
-          <w:u w:val="single"/>
-          <w:rtl/>
-        </w:rPr>
-        <w:t>שדות נוספים (אך ורק ב</w:t>
-      </w:r>
-      <w:r>
-        <w:rPr>
-          <w:sz w:val="40"/>
-          <w:szCs w:val="40"/>
-          <w:u w:val="single"/>
-        </w:rPr>
-        <w:t>private</w:t>
-      </w:r>
-      <w:r>
-        <w:rPr>
-          <w:rFonts w:hint="cs"/>
-          <w:sz w:val="40"/>
-          <w:szCs w:val="40"/>
-          <w:u w:val="single"/>
-          <w:rtl/>
-        </w:rPr>
-        <w:t>):</w:t>
-      </w:r>
-    </w:p>
-    <w:p>
-      <w:pPr>
-        <w:bidi/>
-        <w:rPr>
-          <w:sz w:val="40"/>
-          <w:szCs w:val="40"/>
-          <w:rtl/>
-        </w:rPr>
-      </w:pPr>
-      <w:r>
-        <w:rPr>
-          <w:sz w:val="40"/>
-          <w:szCs w:val="40"/>
-        </w:rPr>
-        <w:t>Int number_of_votes</w:t>
+          <w:rtl/>
+        </w:rPr>
+        <w:t>פעם אחת בלבד</w:t>
+      </w:r>
+      <w:r>
+        <w:rPr>
+          <w:rFonts w:hint="cs"/>
+          <w:sz w:val="40"/>
+          <w:szCs w:val="40"/>
+          <w:rtl/>
+        </w:rPr>
+        <w:t xml:space="preserve">, כל הצבעות נוספות לא יעשו כלום והתוכנית תתעלם מהן (שורה </w:t>
+      </w:r>
+      <w:r>
+        <w:rPr>
+          <w:rFonts w:hint="cs"/>
+          <w:sz w:val="40"/>
+          <w:szCs w:val="40"/>
+          <w:rtl/>
+        </w:rPr>
+        <w:t>283 עד 284).</w:t>
+      </w:r>
+    </w:p>
+    <w:p>
+      <w:pPr>
+        <w:bidi/>
+        <w:rPr>
+          <w:sz w:val="40"/>
+          <w:szCs w:val="40"/>
+          <w:rtl/>
+        </w:rPr>
+      </w:pPr>
+      <w:r>
+        <w:rPr>
+          <w:rFonts w:hint="cs"/>
+          <w:sz w:val="40"/>
+          <w:szCs w:val="40"/>
+          <w:rtl/>
+        </w:rPr>
+        <w:t xml:space="preserve">שופט יכול להצביע במקסימום לעשר </w:t>
+      </w:r>
+      <w:r>
+        <w:rPr>
+          <w:rFonts w:hint="cs"/>
+          <w:sz w:val="40"/>
+          <w:szCs w:val="40"/>
+          <w:rtl/>
+        </w:rPr>
+        <w:t>מדינות (דוגמה להצבעה בשורה 342)</w:t>
+      </w:r>
+      <w:r>
+        <w:rPr>
+          <w:rFonts w:hint="cs"/>
+          <w:sz w:val="40"/>
+          <w:szCs w:val="40"/>
+          <w:rtl/>
+        </w:rPr>
+        <w:t>, כאשר המדינה הראשונה מקבלת 12 נקודות, השנייה 10, וכך הלאה בהתאם לתרגיל בית 1. אם השופט מצביע לפחות מ10 מדינות, הנקודות ינתנו בהתאם למיקו</w:t>
+      </w:r>
+      <w:r>
+        <w:rPr>
+          <w:rFonts w:hint="cs"/>
+          <w:sz w:val="40"/>
+          <w:szCs w:val="40"/>
+          <w:rtl/>
+        </w:rPr>
+        <w:t>מן של המדינות</w:t>
       </w:r>
       <w:r>
         <w:rPr>
@@ -1352,291 +1743,72 @@
           <w:szCs w:val="40"/>
           <w:rtl/>
         </w:rPr>
-        <w:t xml:space="preserve"> שומר כמה פעמים המצביע הצביע כבר.</w:t>
-      </w:r>
-    </w:p>
-    <w:p>
-      <w:pPr>
-        <w:bidi/>
-        <w:rPr>
-          <w:sz w:val="40"/>
-          <w:szCs w:val="40"/>
-          <w:u w:val="single"/>
-          <w:rtl/>
-        </w:rPr>
-      </w:pPr>
-      <w:r>
-        <w:rPr>
-          <w:rFonts w:hint="cs"/>
-          <w:sz w:val="40"/>
-          <w:szCs w:val="40"/>
-          <w:u w:val="single"/>
-          <w:rtl/>
-        </w:rPr>
-        <w:t>הערות:</w:t>
-      </w:r>
-    </w:p>
-    <w:p>
-      <w:pPr>
-        <w:bidi/>
-        <w:rPr>
-          <w:sz w:val="40"/>
-          <w:szCs w:val="40"/>
-          <w:rtl/>
-        </w:rPr>
-      </w:pPr>
-      <w:r>
-        <w:rPr>
-          <w:rFonts w:hint="cs"/>
-          <w:sz w:val="40"/>
-          <w:szCs w:val="40"/>
-          <w:rtl/>
-        </w:rPr>
-        <w:t>מאותחל אוטומטית ל</w:t>
-      </w:r>
-      <w:r>
-        <w:rPr>
-          <w:rFonts w:hint="cs"/>
-          <w:sz w:val="40"/>
-          <w:szCs w:val="40"/>
-        </w:rPr>
-        <w:t>R</w:t>
-      </w:r>
-      <w:r>
-        <w:rPr>
-          <w:sz w:val="40"/>
-          <w:szCs w:val="40"/>
-        </w:rPr>
-        <w:t>egular</w:t>
-      </w:r>
-      <w:r>
-        <w:rPr>
-          <w:rFonts w:hint="cs"/>
-          <w:sz w:val="40"/>
-          <w:szCs w:val="40"/>
-          <w:rtl/>
-        </w:rPr>
-        <w:t>, ולשם המדינה אליה שייך אין ערך דיפולטי (שורה 244 עד 247).</w:t>
-      </w:r>
-    </w:p>
-    <w:p>
-      <w:pPr>
-        <w:bidi/>
-        <w:rPr>
-          <w:sz w:val="40"/>
-          <w:szCs w:val="40"/>
-          <w:rtl/>
-        </w:rPr>
-      </w:pPr>
-      <w:r>
-        <w:rPr>
-          <w:rFonts w:hint="cs"/>
-          <w:sz w:val="40"/>
-          <w:szCs w:val="40"/>
-          <w:rtl/>
-        </w:rPr>
-        <w:t>להגדיר גטר של מדינה אליה שייך (שורה 251).</w:t>
-      </w:r>
-    </w:p>
-    <w:p>
-      <w:pPr>
-        <w:bidi/>
-        <w:rPr>
-          <w:sz w:val="40"/>
-          <w:szCs w:val="40"/>
-          <w:rtl/>
-        </w:rPr>
-      </w:pPr>
-      <w:r>
-        <w:rPr>
-          <w:rFonts w:hint="cs"/>
-          <w:sz w:val="40"/>
-          <w:szCs w:val="40"/>
-          <w:rtl/>
-        </w:rPr>
-        <w:t>להגדיר אופרטור &gt;&gt; לפי מה שכתוב (שורה 258).</w:t>
-      </w:r>
-    </w:p>
-    <w:p>
-      <w:pPr>
-        <w:bidi/>
-        <w:rPr>
-          <w:sz w:val="40"/>
-          <w:szCs w:val="40"/>
-          <w:rtl/>
-        </w:rPr>
-      </w:pPr>
-      <w:r>
-        <w:rPr>
-          <w:rFonts w:hint="cs"/>
-          <w:sz w:val="40"/>
-          <w:szCs w:val="40"/>
-          <w:rtl/>
-        </w:rPr>
-        <w:t>מצביע לא יכול להצביע למדינה של עצמו (שורה 273).</w:t>
-      </w:r>
-    </w:p>
-    <w:p>
-      <w:pPr>
-        <w:bidi/>
-        <w:rPr>
-          <w:sz w:val="40"/>
-          <w:szCs w:val="40"/>
-          <w:rtl/>
-        </w:rPr>
-      </w:pPr>
-      <w:r>
-        <w:rPr>
-          <w:rFonts w:hint="cs"/>
-          <w:sz w:val="40"/>
-          <w:szCs w:val="40"/>
-          <w:rtl/>
-        </w:rPr>
-        <w:lastRenderedPageBreak/>
-        <w:t>מותר להצביע למדינה אםם המדינה שאליה שייך, והמדינה אליה מצביעה רשומות בתחרות, אחרת, מתעלמים מהפעולה (שורה 274</w:t>
-      </w:r>
-      <w:r>
-        <w:rPr>
-          <w:rFonts w:hint="cs"/>
-          <w:sz w:val="40"/>
-          <w:szCs w:val="40"/>
-          <w:rtl/>
-        </w:rPr>
-        <w:t xml:space="preserve"> עד </w:t>
-      </w:r>
-      <w:r>
-        <w:rPr>
-          <w:rFonts w:hint="cs"/>
-          <w:sz w:val="40"/>
-          <w:szCs w:val="40"/>
-          <w:rtl/>
-        </w:rPr>
-        <w:t>276).</w:t>
-      </w:r>
-    </w:p>
-    <w:p>
-      <w:pPr>
-        <w:bidi/>
-        <w:rPr>
-          <w:sz w:val="40"/>
-          <w:szCs w:val="40"/>
-          <w:rtl/>
-        </w:rPr>
-      </w:pPr>
-      <w:r>
-        <w:rPr>
-          <w:rFonts w:hint="cs"/>
-          <w:sz w:val="40"/>
-          <w:szCs w:val="40"/>
-          <w:rtl/>
-        </w:rPr>
-        <w:t xml:space="preserve">מצביע </w:t>
-      </w:r>
-      <w:r>
-        <w:rPr>
-          <w:sz w:val="40"/>
-          <w:szCs w:val="40"/>
-        </w:rPr>
-        <w:t>Regular</w:t>
-      </w:r>
-      <w:r>
-        <w:rPr>
-          <w:rFonts w:hint="cs"/>
-          <w:sz w:val="40"/>
-          <w:szCs w:val="40"/>
-          <w:rtl/>
-        </w:rPr>
-        <w:t xml:space="preserve"> מצביע כל פעם למדינה אחת</w:t>
-      </w:r>
-      <w:r>
-        <w:rPr>
-          <w:rFonts w:hint="cs"/>
-          <w:sz w:val="40"/>
-          <w:szCs w:val="40"/>
-          <w:rtl/>
-        </w:rPr>
-        <w:t xml:space="preserve"> (לא חייב כל ההצבעות לאותה מדינה, אבל אפשר כמה לאותה מדינה)</w:t>
-      </w:r>
-      <w:r>
-        <w:rPr>
-          <w:rFonts w:hint="cs"/>
-          <w:sz w:val="40"/>
-          <w:szCs w:val="40"/>
-          <w:rtl/>
-        </w:rPr>
-        <w:t>, מקסימום פעמים לפי המוגדר במערכת, וכל הצבעה שלו נחשבת נקודה אחת (שורה 277</w:t>
-      </w:r>
-      <w:r>
-        <w:rPr>
-          <w:rFonts w:hint="cs"/>
-          <w:sz w:val="40"/>
-          <w:szCs w:val="40"/>
-          <w:rtl/>
-        </w:rPr>
-        <w:t xml:space="preserve"> עד </w:t>
-      </w:r>
-      <w:r>
-        <w:rPr>
-          <w:rFonts w:hint="cs"/>
-          <w:sz w:val="40"/>
-          <w:szCs w:val="40"/>
-          <w:rtl/>
-        </w:rPr>
-        <w:t>2</w:t>
-      </w:r>
-      <w:r>
-        <w:rPr>
-          <w:rFonts w:hint="cs"/>
-          <w:sz w:val="40"/>
-          <w:szCs w:val="40"/>
-          <w:rtl/>
-        </w:rPr>
-        <w:t>82</w:t>
-      </w:r>
-      <w:r>
-        <w:rPr>
-          <w:rFonts w:hint="cs"/>
-          <w:sz w:val="40"/>
-          <w:szCs w:val="40"/>
-          <w:rtl/>
-        </w:rPr>
-        <w:t>).</w:t>
-      </w:r>
-    </w:p>
-    <w:p>
-      <w:pPr>
-        <w:bidi/>
-        <w:rPr>
-          <w:sz w:val="40"/>
-          <w:szCs w:val="40"/>
-          <w:rtl/>
-        </w:rPr>
-      </w:pPr>
-      <w:r>
-        <w:rPr>
-          <w:rFonts w:hint="cs"/>
-          <w:sz w:val="40"/>
-          <w:szCs w:val="40"/>
-          <w:rtl/>
-        </w:rPr>
-        <w:t xml:space="preserve">מצביע </w:t>
-      </w:r>
-      <w:r>
-        <w:rPr>
-          <w:sz w:val="40"/>
-          <w:szCs w:val="40"/>
-        </w:rPr>
-        <w:t>Judge</w:t>
-      </w:r>
-      <w:r>
-        <w:rPr>
-          <w:rFonts w:hint="cs"/>
-          <w:sz w:val="40"/>
-          <w:szCs w:val="40"/>
-          <w:rtl/>
-        </w:rPr>
-        <w:t xml:space="preserve"> יכול להצביע </w:t>
-      </w:r>
+        <w:t xml:space="preserve"> למשל, אם הצביע לשתי מדינות, הראשונה תקבל 12, השנייה 10, וזהו</w:t>
+      </w:r>
+      <w:r>
+        <w:rPr>
+          <w:rFonts w:hint="cs"/>
+          <w:sz w:val="40"/>
+          <w:szCs w:val="40"/>
+          <w:rtl/>
+        </w:rPr>
+        <w:t>, לא ינתנו עוד נקודות למדינות אחרות</w:t>
+      </w:r>
+      <w:r>
+        <w:rPr>
+          <w:rFonts w:hint="cs"/>
+          <w:sz w:val="40"/>
+          <w:szCs w:val="40"/>
+          <w:rtl/>
+        </w:rPr>
+        <w:t xml:space="preserve"> (שורה 285 עד 289).</w:t>
+      </w:r>
+    </w:p>
+    <w:p>
+      <w:pPr>
+        <w:bidi/>
+        <w:rPr>
+          <w:sz w:val="40"/>
+          <w:szCs w:val="40"/>
+          <w:rtl/>
+        </w:rPr>
+      </w:pPr>
+      <w:r>
+        <w:rPr>
+          <w:rFonts w:hint="cs"/>
+          <w:sz w:val="40"/>
+          <w:szCs w:val="40"/>
+          <w:rtl/>
+        </w:rPr>
+        <w:t xml:space="preserve">אם השופט נותן נקודות למדינה לא חוקית (שלא קיימת במערכת), שאר המדינות יקבלו ניקוד בהתאם למקומן האבסולוטי, כלומר, לא מדלגים על מדינות לא חוקיות </w:t>
+      </w:r>
+      <w:r>
+        <w:rPr>
+          <w:sz w:val="40"/>
+          <w:szCs w:val="40"/>
+          <w:rtl/>
+        </w:rPr>
+        <w:t>–</w:t>
+      </w:r>
+      <w:r>
+        <w:rPr>
+          <w:rFonts w:hint="cs"/>
+          <w:sz w:val="40"/>
+          <w:szCs w:val="40"/>
+          <w:rtl/>
+        </w:rPr>
+        <w:t xml:space="preserve"> למשל, אם הצביע לשלוש מדינות כך שהשנייה לא חוקית, הראשונה תקבל 12 נקודות, השנייה לא תקבל כלום והתוכנית תתעלם ממנה, והשלישית תקבל 8 נקודות (שורה 290 עד 292).</w:t>
+      </w:r>
+    </w:p>
+    <w:p>
+      <w:pPr>
+        <w:bidi/>
+        <w:rPr>
+          <w:sz w:val="40"/>
+          <w:szCs w:val="40"/>
+          <w:rtl/>
+        </w:rPr>
+      </w:pPr>
       <w:r>
         <w:rPr>
           <w:rFonts w:hint="cs"/>
@@ -1646,241 +1818,373 @@
           <w:szCs w:val="40"/>
           <w:rtl/>
         </w:rPr>
-        <w:t>פעם אחת בלבד</w:t>
-      </w:r>
-      <w:r>
-        <w:rPr>
-          <w:rFonts w:hint="cs"/>
-          <w:sz w:val="40"/>
-          <w:szCs w:val="40"/>
-          <w:rtl/>
-        </w:rPr>
-        <w:t xml:space="preserve">, כל הצבעות נוספות לא יעשו כלום והתוכנית תתעלם מהן (שורה </w:t>
-      </w:r>
-      <w:r>
-        <w:rPr>
-          <w:rFonts w:hint="cs"/>
-          <w:sz w:val="40"/>
-          <w:szCs w:val="40"/>
-          <w:rtl/>
-        </w:rPr>
-        <w:t>283 עד 284).</w:t>
-      </w:r>
-    </w:p>
-    <w:p>
-      <w:pPr>
-        <w:bidi/>
-        <w:rPr>
-          <w:sz w:val="40"/>
-          <w:szCs w:val="40"/>
-          <w:rtl/>
-        </w:rPr>
-      </w:pPr>
-      <w:r>
-        <w:rPr>
-          <w:rFonts w:hint="cs"/>
-          <w:sz w:val="40"/>
-          <w:szCs w:val="40"/>
-          <w:rtl/>
-        </w:rPr>
-        <w:t xml:space="preserve">שופט יכול להצביע במקסימום לעשר </w:t>
-      </w:r>
-      <w:r>
-        <w:rPr>
-          <w:rFonts w:hint="cs"/>
-          <w:sz w:val="40"/>
-          <w:szCs w:val="40"/>
-          <w:rtl/>
-        </w:rPr>
-        <w:t>מדינות (דוגמה להצבעה בשורה 342)</w:t>
-      </w:r>
-      <w:r>
-        <w:rPr>
-          <w:rFonts w:hint="cs"/>
-          <w:sz w:val="40"/>
-          <w:szCs w:val="40"/>
-          <w:rtl/>
-        </w:rPr>
-        <w:t>, כאשר המדינה הראשונה מקבלת 12 נקודות, השנייה 10, וכך הלאה בהתאם לתרגיל בית 1. אם השופט מצביע לפחות מ10 מדינות, הנקודות ינתנו בהתאם למיקו</w:t>
-      </w:r>
-      <w:r>
-        <w:rPr>
-          <w:rFonts w:hint="cs"/>
-          <w:sz w:val="40"/>
-          <w:szCs w:val="40"/>
-          <w:rtl/>
-        </w:rPr>
-        <w:t>מן של המדינות</w:t>
-      </w:r>
-      <w:r>
-        <w:rPr>
-          <w:rFonts w:hint="cs"/>
-          <w:sz w:val="40"/>
-          <w:szCs w:val="40"/>
-          <w:rtl/>
-        </w:rPr>
-        <w:t xml:space="preserve"> </w:t>
-      </w:r>
-      <w:r>
-        <w:rPr>
-          <w:sz w:val="40"/>
-          <w:szCs w:val="40"/>
-          <w:rtl/>
-        </w:rPr>
-        <w:t>–</w:t>
-      </w:r>
-      <w:r>
-        <w:rPr>
-          <w:rFonts w:hint="cs"/>
-          <w:sz w:val="40"/>
-          <w:szCs w:val="40"/>
-          <w:rtl/>
-        </w:rPr>
-        <w:t xml:space="preserve"> למשל, אם הצביע לשתי מדינות, הראשונה תקבל 12, השנייה 10, וזהו</w:t>
-      </w:r>
-      <w:r>
-        <w:rPr>
-          <w:rFonts w:hint="cs"/>
-          <w:sz w:val="40"/>
-          <w:szCs w:val="40"/>
-          <w:rtl/>
-        </w:rPr>
-        <w:t>, לא ינתנו עוד נקודות למדינות אחרות</w:t>
-      </w:r>
-      <w:r>
-        <w:rPr>
-          <w:rFonts w:hint="cs"/>
-          <w:sz w:val="40"/>
-          <w:szCs w:val="40"/>
-          <w:rtl/>
-        </w:rPr>
-        <w:t xml:space="preserve"> (שורה 285 עד 289).</w:t>
-      </w:r>
-    </w:p>
-    <w:p>
-      <w:pPr>
-        <w:bidi/>
-        <w:rPr>
-          <w:sz w:val="40"/>
-          <w:szCs w:val="40"/>
-          <w:rtl/>
-        </w:rPr>
-      </w:pPr>
-      <w:r>
-        <w:rPr>
-          <w:rFonts w:hint="cs"/>
-          <w:sz w:val="40"/>
-          <w:szCs w:val="40"/>
-          <w:rtl/>
-        </w:rPr>
-        <w:t xml:space="preserve">אם השופט נותן נקודות למדינה לא חוקית (שלא קיימת במערכת), שאר המדינות יקבלו ניקוד בהתאם למקומן האבסולוטי, כלומר, לא מדלגים על מדינות לא חוקיות </w:t>
-      </w:r>
-      <w:r>
-        <w:rPr>
-          <w:sz w:val="40"/>
-          <w:szCs w:val="40"/>
-          <w:rtl/>
-        </w:rPr>
-        <w:t>–</w:t>
-      </w:r>
-      <w:r>
-        <w:rPr>
-          <w:rFonts w:hint="cs"/>
-          <w:sz w:val="40"/>
-          <w:szCs w:val="40"/>
-          <w:rtl/>
-        </w:rPr>
-        <w:t xml:space="preserve"> למשל, אם הצביע לשלוש מדינות כך שהשנייה לא חוקית, הראשונה תקבל 12 נקודות, השנייה לא תקבל כלום והתוכנית תתעלם ממנה, והשלישית תקבל 8 נקודות (שורה 290 עד 292).</w:t>
-      </w:r>
-    </w:p>
-    <w:p>
-      <w:pPr>
-        <w:bidi/>
-        <w:rPr>
-          <w:sz w:val="40"/>
-          <w:szCs w:val="40"/>
-          <w:rtl/>
-        </w:rPr>
-      </w:pPr>
-      <w:r>
-        <w:rPr>
-          <w:rFonts w:hint="cs"/>
+        <w:lastRenderedPageBreak/>
+        <w:t xml:space="preserve">אין צורך לבדוק מקרה בו שופט הצביע פעמיים לאותה מדינה </w:t>
+      </w:r>
+      <w:r>
+        <w:rPr>
           <w:b/>
           <w:bCs/>
           <w:sz w:val="40"/>
           <w:szCs w:val="40"/>
           <w:rtl/>
         </w:rPr>
-        <w:lastRenderedPageBreak/>
-        <w:t xml:space="preserve">אין צורך לבדוק מקרה בו שופט הצביע פעמיים לאותה מדינה </w:t>
-      </w:r>
-      <w:r>
-        <w:rPr>
+        <w:t>–</w:t>
+      </w:r>
+      <w:r>
+        <w:rPr>
+          <w:rFonts w:hint="cs"/>
           <w:b/>
           <w:bCs/>
           <w:sz w:val="40"/>
           <w:szCs w:val="40"/>
           <w:rtl/>
         </w:rPr>
-        <w:t>–</w:t>
-      </w:r>
-      <w:r>
-        <w:rPr>
-          <w:rFonts w:hint="cs"/>
+        <w:t xml:space="preserve"> ניתן להניח שדבר כזה לא יקרה </w:t>
+      </w:r>
+      <w:r>
+        <w:rPr>
+          <w:rFonts w:hint="cs"/>
+          <w:sz w:val="40"/>
+          <w:szCs w:val="40"/>
+          <w:rtl/>
+        </w:rPr>
+        <w:t>(שורה 293 עד 294).</w:t>
+      </w:r>
+    </w:p>
+    <w:p>
+      <w:pPr>
+        <w:bidi/>
+        <w:rPr>
+          <w:sz w:val="40"/>
+          <w:szCs w:val="40"/>
+          <w:rtl/>
+        </w:rPr>
+      </w:pPr>
+    </w:p>
+    <w:p>
+      <w:pPr>
+        <w:bidi/>
+        <w:rPr>
+          <w:sz w:val="40"/>
+          <w:szCs w:val="40"/>
+          <w:rtl/>
+        </w:rPr>
+      </w:pPr>
+      <w:r>
+        <w:rPr>
+          <w:rFonts w:hint="cs"/>
+          <w:sz w:val="40"/>
+          <w:szCs w:val="40"/>
+          <w:rtl/>
+        </w:rPr>
+        <w:t>ניתן לשרשר הצבעות עם =+, וזה נעשה עם ה</w:t>
+      </w:r>
+      <w:r>
+        <w:rPr>
+          <w:rFonts w:hint="cs"/>
+          <w:sz w:val="40"/>
+          <w:szCs w:val="40"/>
+          <w:rtl/>
+        </w:rPr>
+        <w:t>סטראקט</w:t>
+      </w:r>
+      <w:r>
+        <w:rPr>
+          <w:rFonts w:hint="cs"/>
+          <w:sz w:val="40"/>
+          <w:szCs w:val="40"/>
+          <w:rtl/>
+        </w:rPr>
+        <w:t xml:space="preserve"> </w:t>
+      </w:r>
+      <w:r>
+        <w:rPr>
+          <w:rFonts w:hint="cs"/>
+          <w:sz w:val="40"/>
+          <w:szCs w:val="40"/>
+        </w:rPr>
+        <w:t>V</w:t>
+      </w:r>
+      <w:r>
+        <w:rPr>
+          <w:sz w:val="40"/>
+          <w:szCs w:val="40"/>
+        </w:rPr>
+        <w:t>ote</w:t>
+      </w:r>
+      <w:r>
+        <w:rPr>
+          <w:rFonts w:hint="cs"/>
+          <w:sz w:val="40"/>
+          <w:szCs w:val="40"/>
+          <w:rtl/>
+        </w:rPr>
+        <w:t xml:space="preserve"> </w:t>
+      </w:r>
+      <w:r>
+        <w:rPr>
+          <w:rFonts w:hint="cs"/>
+          <w:sz w:val="40"/>
+          <w:szCs w:val="40"/>
+          <w:rtl/>
+        </w:rPr>
+        <w:t>(שורה 298)</w:t>
+      </w:r>
+      <w:r>
+        <w:rPr>
+          <w:rFonts w:hint="cs"/>
+          <w:sz w:val="40"/>
+          <w:szCs w:val="40"/>
+          <w:rtl/>
+        </w:rPr>
+        <w:t>.</w:t>
+      </w:r>
+    </w:p>
+    <w:p>
+      <w:pPr>
+        <w:bidi/>
+        <w:rPr>
+          <w:sz w:val="40"/>
+          <w:szCs w:val="40"/>
+          <w:rtl/>
+        </w:rPr>
+      </w:pPr>
+      <w:r>
+        <w:rPr>
+          <w:rFonts w:hint="cs"/>
+          <w:sz w:val="40"/>
+          <w:szCs w:val="40"/>
+          <w:rtl/>
+        </w:rPr>
+        <w:t xml:space="preserve">להגדיר פונקציה </w:t>
+      </w:r>
+      <w:r>
+        <w:rPr>
+          <w:sz w:val="40"/>
+          <w:szCs w:val="40"/>
+        </w:rPr>
+        <w:t>timesOfVotes</w:t>
+      </w:r>
+      <w:r>
+        <w:rPr>
+          <w:rFonts w:hint="cs"/>
+          <w:sz w:val="40"/>
+          <w:szCs w:val="40"/>
+          <w:rtl/>
+        </w:rPr>
+        <w:t xml:space="preserve"> שמחזירה כמה פעמים משתתף הצביע</w:t>
+      </w:r>
+      <w:r>
+        <w:rPr>
+          <w:rFonts w:hint="cs"/>
+          <w:sz w:val="40"/>
+          <w:szCs w:val="40"/>
+          <w:rtl/>
+        </w:rPr>
+        <w:t xml:space="preserve"> (שורה 320)</w:t>
+      </w:r>
+      <w:r>
+        <w:rPr>
+          <w:rFonts w:hint="cs"/>
+          <w:sz w:val="40"/>
+          <w:szCs w:val="40"/>
+          <w:rtl/>
+        </w:rPr>
+        <w:t>.</w:t>
+      </w:r>
+    </w:p>
+    <w:p>
+      <w:pPr>
+        <w:bidi/>
+        <w:rPr>
+          <w:sz w:val="40"/>
+          <w:szCs w:val="40"/>
+          <w:rtl/>
+        </w:rPr>
+      </w:pPr>
+      <w:r>
+        <w:rPr>
+          <w:rFonts w:hint="cs"/>
+          <w:sz w:val="40"/>
+          <w:szCs w:val="40"/>
+          <w:rtl/>
+        </w:rPr>
+        <w:t xml:space="preserve">אופרטור ++ משמאל הוא </w:t>
+      </w:r>
+      <w:r>
+        <w:rPr>
+          <w:sz w:val="40"/>
+          <w:szCs w:val="40"/>
+        </w:rPr>
+        <w:t>public</w:t>
+      </w:r>
+      <w:r>
+        <w:rPr>
+          <w:rFonts w:hint="cs"/>
+          <w:sz w:val="40"/>
+          <w:szCs w:val="40"/>
+          <w:rtl/>
+        </w:rPr>
+        <w:t xml:space="preserve">, אך יעשה בו שימוש רק בפונקציות פנימיות רלוונטיות (לא קיים אופרטור </w:t>
+      </w:r>
+      <w:r>
+        <w:rPr>
+          <w:sz w:val="40"/>
+          <w:szCs w:val="40"/>
+          <w:rtl/>
+        </w:rPr>
+        <w:t>--</w:t>
+      </w:r>
+      <w:r>
+        <w:rPr>
+          <w:rFonts w:hint="cs"/>
+          <w:sz w:val="40"/>
+          <w:szCs w:val="40"/>
+          <w:rtl/>
+        </w:rPr>
+        <w:t xml:space="preserve"> </w:t>
+      </w:r>
+      <w:r>
+        <w:rPr>
+          <w:rFonts w:hint="cs"/>
+          <w:sz w:val="40"/>
+          <w:szCs w:val="40"/>
+          <w:rtl/>
+        </w:rPr>
+        <w:t>משום סוג)</w:t>
+      </w:r>
+      <w:r>
+        <w:rPr>
+          <w:rFonts w:hint="cs"/>
+          <w:sz w:val="40"/>
+          <w:szCs w:val="40"/>
+          <w:rtl/>
+        </w:rPr>
+        <w:t>, והוא מגדיל את כמות הפעמים שמצביע הצביע (</w:t>
+      </w:r>
+      <w:r>
+        <w:rPr>
+          <w:sz w:val="40"/>
+          <w:szCs w:val="40"/>
+        </w:rPr>
+        <w:t>number_of_votes</w:t>
+      </w:r>
+      <w:r>
+        <w:rPr>
+          <w:rFonts w:hint="cs"/>
+          <w:sz w:val="40"/>
+          <w:szCs w:val="40"/>
+          <w:rtl/>
+        </w:rPr>
+        <w:t>) באחד</w:t>
+      </w:r>
+      <w:r>
+        <w:rPr>
+          <w:rFonts w:hint="cs"/>
+          <w:sz w:val="40"/>
+          <w:szCs w:val="40"/>
+          <w:rtl/>
+        </w:rPr>
+        <w:t xml:space="preserve">  (שורה 322 עד 326).</w:t>
+      </w:r>
+    </w:p>
+    <w:p>
+      <w:pPr>
+        <w:bidi/>
+        <w:rPr>
           <w:b/>
           <w:bCs/>
           <w:sz w:val="40"/>
           <w:szCs w:val="40"/>
-          <w:rtl/>
-        </w:rPr>
-        <w:t xml:space="preserve"> ניתן להניח שדבר כזה לא יקרה </w:t>
-      </w:r>
-      <w:r>
-        <w:rPr>
-          <w:rFonts w:hint="cs"/>
-          <w:sz w:val="40"/>
-          <w:szCs w:val="40"/>
-          <w:rtl/>
-        </w:rPr>
-        <w:t>(שורה 293 עד 294).</w:t>
-      </w:r>
-    </w:p>
-    <w:p>
-      <w:pPr>
-        <w:bidi/>
-        <w:rPr>
-          <w:sz w:val="40"/>
-          <w:szCs w:val="40"/>
-          <w:rtl/>
-        </w:rPr>
-      </w:pPr>
-    </w:p>
-    <w:p>
-      <w:pPr>
-        <w:bidi/>
-        <w:rPr>
-          <w:sz w:val="40"/>
-          <w:szCs w:val="40"/>
-          <w:rtl/>
-        </w:rPr>
-      </w:pPr>
-      <w:r>
-        <w:rPr>
-          <w:rFonts w:hint="cs"/>
-          <w:sz w:val="40"/>
-          <w:szCs w:val="40"/>
-          <w:rtl/>
-        </w:rPr>
-        <w:t>ניתן לשרשר הצבעות עם =+, וזה נעשה עם ה</w:t>
-      </w:r>
-      <w:r>
-        <w:rPr>
-          <w:rFonts w:hint="cs"/>
-          <w:sz w:val="40"/>
-          <w:szCs w:val="40"/>
-          <w:rtl/>
-        </w:rPr>
-        <w:t>סטראקט</w:t>
+          <w:u w:val="single"/>
+          <w:rtl/>
+        </w:rPr>
+      </w:pPr>
+    </w:p>
+    <w:p>
+      <w:pPr>
+        <w:bidi/>
+        <w:rPr>
+          <w:b/>
+          <w:bCs/>
+          <w:sz w:val="40"/>
+          <w:szCs w:val="40"/>
+          <w:u w:val="single"/>
+          <w:rtl/>
+        </w:rPr>
+      </w:pPr>
+      <w:r>
+        <w:rPr>
+          <w:rFonts w:hint="cs"/>
+          <w:b/>
+          <w:bCs/>
+          <w:sz w:val="40"/>
+          <w:szCs w:val="40"/>
+          <w:u w:val="single"/>
+        </w:rPr>
+        <w:t>M</w:t>
+      </w:r>
+      <w:r>
+        <w:rPr>
+          <w:b/>
+          <w:bCs/>
+          <w:sz w:val="40"/>
+          <w:szCs w:val="40"/>
+          <w:u w:val="single"/>
+        </w:rPr>
+        <w:t>ainControl</w:t>
+      </w:r>
+      <w:r>
+        <w:rPr>
+          <w:rFonts w:hint="cs"/>
+          <w:b/>
+          <w:bCs/>
+          <w:sz w:val="40"/>
+          <w:szCs w:val="40"/>
+          <w:u w:val="single"/>
+          <w:rtl/>
+        </w:rPr>
+        <w:t>:</w:t>
+      </w:r>
+    </w:p>
+    <w:p>
+      <w:pPr>
+        <w:bidi/>
+        <w:rPr>
+          <w:sz w:val="40"/>
+          <w:szCs w:val="40"/>
+          <w:u w:val="single"/>
+          <w:rtl/>
+        </w:rPr>
+      </w:pPr>
+      <w:r>
+        <w:rPr>
+          <w:rFonts w:hint="cs"/>
+          <w:sz w:val="40"/>
+          <w:szCs w:val="40"/>
+          <w:u w:val="single"/>
+          <w:rtl/>
+        </w:rPr>
+        <w:t>שדות נוספים:</w:t>
+      </w:r>
+    </w:p>
+    <w:p>
+      <w:pPr>
+        <w:bidi/>
+        <w:rPr>
+          <w:rFonts w:hint="cs"/>
+          <w:sz w:val="40"/>
+          <w:szCs w:val="40"/>
+          <w:rtl/>
+        </w:rPr>
+      </w:pPr>
+      <w:r>
+        <w:rPr>
+          <w:sz w:val="40"/>
+          <w:szCs w:val="40"/>
+        </w:rPr>
+        <w:t>Int phase</w:t>
       </w:r>
       <w:r>
         <w:rPr>
@@ -1893,6 +2197,573 @@
       </w:r>
       <w:r>
         <w:rPr>
+          <w:sz w:val="40"/>
+          <w:szCs w:val="40"/>
+          <w:rtl/>
+        </w:rPr>
+        <w:t>–</w:t>
+      </w:r>
+      <w:r>
+        <w:rPr>
+          <w:rFonts w:hint="cs"/>
+          <w:sz w:val="40"/>
+          <w:szCs w:val="40"/>
+          <w:rtl/>
+        </w:rPr>
+        <w:t xml:space="preserve"> מיצג את השלב בתחרות.</w:t>
+      </w:r>
+    </w:p>
+    <w:p>
+      <w:pPr>
+        <w:bidi/>
+        <w:rPr>
+          <w:sz w:val="40"/>
+          <w:szCs w:val="40"/>
+          <w:u w:val="single"/>
+          <w:rtl/>
+        </w:rPr>
+      </w:pPr>
+      <w:r>
+        <w:rPr>
+          <w:rFonts w:hint="cs"/>
+          <w:sz w:val="40"/>
+          <w:szCs w:val="40"/>
+          <w:u w:val="single"/>
+          <w:rtl/>
+        </w:rPr>
+        <w:t>הערות:</w:t>
+      </w:r>
+    </w:p>
+    <w:p>
+      <w:pPr>
+        <w:bidi/>
+        <w:rPr>
+          <w:sz w:val="40"/>
+          <w:szCs w:val="40"/>
+          <w:rtl/>
+        </w:rPr>
+      </w:pPr>
+      <w:r>
+        <w:rPr>
+          <w:rFonts w:hint="cs"/>
+          <w:sz w:val="40"/>
+          <w:szCs w:val="40"/>
+          <w:rtl/>
+        </w:rPr>
+        <w:t>לאתחל עם ערכים דיפולטים ברשימת איתחול</w:t>
+      </w:r>
+      <w:r>
+        <w:rPr>
+          <w:rFonts w:hint="cs"/>
+          <w:sz w:val="40"/>
+          <w:szCs w:val="40"/>
+          <w:rtl/>
+        </w:rPr>
+        <w:t xml:space="preserve"> (שורה </w:t>
+      </w:r>
+      <w:r>
+        <w:rPr>
+          <w:rFonts w:hint="cs"/>
+          <w:sz w:val="40"/>
+          <w:szCs w:val="40"/>
+          <w:rtl/>
+        </w:rPr>
+        <w:t>21 עד 28</w:t>
+      </w:r>
+      <w:r>
+        <w:rPr>
+          <w:rFonts w:hint="cs"/>
+          <w:sz w:val="40"/>
+          <w:szCs w:val="40"/>
+          <w:rtl/>
+        </w:rPr>
+        <w:t>).</w:t>
+      </w:r>
+    </w:p>
+    <w:p>
+      <w:pPr>
+        <w:bidi/>
+        <w:rPr>
+          <w:sz w:val="40"/>
+          <w:szCs w:val="40"/>
+          <w:rtl/>
+        </w:rPr>
+      </w:pPr>
+      <w:r>
+        <w:rPr>
+          <w:rFonts w:hint="cs"/>
+          <w:sz w:val="40"/>
+          <w:szCs w:val="40"/>
+          <w:rtl/>
+        </w:rPr>
+        <w:t>ליצור פעולת =+, שתומכת בשרשור. (שורה 111).</w:t>
+      </w:r>
+      <w:r>
+        <w:rPr>
+          <w:rFonts w:hint="cs"/>
+          <w:sz w:val="40"/>
+          <w:szCs w:val="40"/>
+          <w:rtl/>
+        </w:rPr>
+        <w:t xml:space="preserve"> *</w:t>
+      </w:r>
+    </w:p>
+    <w:p>
+      <w:pPr>
+        <w:bidi/>
+        <w:rPr>
+          <w:rFonts w:hint="cs"/>
+          <w:sz w:val="40"/>
+          <w:szCs w:val="40"/>
+          <w:rtl/>
+        </w:rPr>
+      </w:pPr>
+      <w:r>
+        <w:rPr>
+          <w:rFonts w:hint="cs"/>
+          <w:sz w:val="40"/>
+          <w:szCs w:val="40"/>
+          <w:rtl/>
+        </w:rPr>
+        <w:t xml:space="preserve">ליצור פונקציית </w:t>
+      </w:r>
+      <w:r>
+        <w:rPr>
+          <w:sz w:val="40"/>
+          <w:szCs w:val="40"/>
+        </w:rPr>
+        <w:t>setPhase</w:t>
+      </w:r>
+      <w:r>
+        <w:rPr>
+          <w:rFonts w:hint="cs"/>
+          <w:sz w:val="40"/>
+          <w:szCs w:val="40"/>
+          <w:rtl/>
+        </w:rPr>
+        <w:t xml:space="preserve"> (שורה 119 עד 120).</w:t>
+      </w:r>
+      <w:r>
+        <w:rPr>
+          <w:rFonts w:hint="cs"/>
+          <w:sz w:val="40"/>
+          <w:szCs w:val="40"/>
+          <w:rtl/>
+        </w:rPr>
+        <w:t>//</w:t>
+      </w:r>
+    </w:p>
+    <w:p>
+      <w:pPr>
+        <w:bidi/>
+        <w:rPr>
+          <w:sz w:val="40"/>
+          <w:szCs w:val="40"/>
+          <w:rtl/>
+        </w:rPr>
+      </w:pPr>
+      <w:r>
+        <w:rPr>
+          <w:rFonts w:hint="cs"/>
+          <w:sz w:val="40"/>
+          <w:szCs w:val="40"/>
+          <w:rtl/>
+        </w:rPr>
+        <w:lastRenderedPageBreak/>
+        <w:t xml:space="preserve">הרשמת משתתפים לא תצליח כשהשלב הנוכחי </w:t>
+      </w:r>
+      <w:r>
+        <w:rPr>
+          <w:rFonts w:hint="cs"/>
+          <w:sz w:val="40"/>
+          <w:szCs w:val="40"/>
+          <w:rtl/>
+        </w:rPr>
+        <w:t>הוא</w:t>
+      </w:r>
+      <w:r>
+        <w:rPr>
+          <w:rFonts w:hint="cs"/>
+          <w:sz w:val="40"/>
+          <w:szCs w:val="40"/>
+          <w:rtl/>
+        </w:rPr>
+        <w:t xml:space="preserve"> לא הרשמה, או כשהגענו למספר המשתתפים המקסימלי, או</w:t>
+      </w:r>
+      <w:r>
+        <w:rPr>
+          <w:rFonts w:hint="cs"/>
+          <w:sz w:val="40"/>
+          <w:szCs w:val="40"/>
+          <w:rtl/>
+        </w:rPr>
+        <w:t xml:space="preserve"> כשיש כבר משתתף רשום מאותה מדינה או אם השם/שדה כלשהו ריק או שהזמן מעבר למגבלה</w:t>
+      </w:r>
+      <w:r>
+        <w:rPr>
+          <w:rFonts w:hint="cs"/>
+          <w:sz w:val="40"/>
+          <w:szCs w:val="40"/>
+          <w:rtl/>
+        </w:rPr>
+        <w:t xml:space="preserve"> (אם הרשמה נכשלת אז להתעלם ולהמשיך הלאה)</w:t>
+      </w:r>
+      <w:r>
+        <w:rPr>
+          <w:rFonts w:hint="cs"/>
+          <w:sz w:val="40"/>
+          <w:szCs w:val="40"/>
+          <w:rtl/>
+        </w:rPr>
+        <w:t>.</w:t>
+      </w:r>
+      <w:r>
+        <w:rPr>
+          <w:rFonts w:hint="cs"/>
+          <w:sz w:val="40"/>
+          <w:szCs w:val="40"/>
+          <w:rtl/>
+        </w:rPr>
+        <w:t xml:space="preserve"> (שורה 113 עד 129)</w:t>
+      </w:r>
+    </w:p>
+    <w:p>
+      <w:pPr>
+        <w:bidi/>
+        <w:rPr>
+          <w:sz w:val="40"/>
+          <w:szCs w:val="40"/>
+          <w:rtl/>
+        </w:rPr>
+      </w:pPr>
+    </w:p>
+    <w:p>
+      <w:pPr>
+        <w:bidi/>
+        <w:rPr>
+          <w:sz w:val="40"/>
+          <w:szCs w:val="40"/>
+          <w:rtl/>
+        </w:rPr>
+      </w:pPr>
+      <w:r>
+        <w:rPr>
+          <w:rFonts w:hint="cs"/>
+          <w:sz w:val="40"/>
+          <w:szCs w:val="40"/>
+          <w:rtl/>
+        </w:rPr>
+        <w:t xml:space="preserve">ליצור פונקציות הדפסה </w:t>
+      </w:r>
+      <w:r>
+        <w:rPr>
+          <w:rFonts w:hint="cs"/>
+          <w:sz w:val="40"/>
+          <w:szCs w:val="40"/>
+          <w:rtl/>
+        </w:rPr>
+        <w:t>(&gt;&gt;)</w:t>
+      </w:r>
+      <w:r>
+        <w:rPr>
+          <w:rFonts w:hint="cs"/>
+          <w:sz w:val="40"/>
+          <w:szCs w:val="40"/>
+          <w:rtl/>
+        </w:rPr>
+        <w:t xml:space="preserve"> (שורה 132)</w:t>
+      </w:r>
+      <w:r>
+        <w:rPr>
+          <w:rFonts w:hint="cs"/>
+          <w:sz w:val="40"/>
+          <w:szCs w:val="40"/>
+          <w:rtl/>
+        </w:rPr>
+        <w:t>*</w:t>
+      </w:r>
+    </w:p>
+    <w:p>
+      <w:pPr>
+        <w:bidi/>
+        <w:rPr>
+          <w:sz w:val="40"/>
+          <w:szCs w:val="40"/>
+          <w:rtl/>
+        </w:rPr>
+      </w:pPr>
+    </w:p>
+    <w:p>
+      <w:pPr>
+        <w:bidi/>
+        <w:rPr>
+          <w:sz w:val="40"/>
+          <w:szCs w:val="40"/>
+          <w:rtl/>
+        </w:rPr>
+      </w:pPr>
+      <w:r>
+        <w:rPr>
+          <w:rFonts w:hint="cs"/>
+          <w:sz w:val="40"/>
+          <w:szCs w:val="40"/>
+          <w:rtl/>
+        </w:rPr>
+        <w:t>ליצור פעולת =- עם יכולת שרשור (שורה 166).</w:t>
+      </w:r>
+      <w:r>
+        <w:rPr>
+          <w:rFonts w:hint="cs"/>
+          <w:sz w:val="40"/>
+          <w:szCs w:val="40"/>
+          <w:rtl/>
+        </w:rPr>
+        <w:t>*</w:t>
+      </w:r>
+    </w:p>
+    <w:p>
+      <w:pPr>
+        <w:bidi/>
+        <w:rPr>
+          <w:sz w:val="40"/>
+          <w:szCs w:val="40"/>
+          <w:rtl/>
+        </w:rPr>
+      </w:pPr>
+    </w:p>
+    <w:p>
+      <w:pPr>
+        <w:bidi/>
+        <w:rPr>
+          <w:sz w:val="40"/>
+          <w:szCs w:val="40"/>
+          <w:rtl/>
+        </w:rPr>
+      </w:pPr>
+      <w:r>
+        <w:rPr>
+          <w:rFonts w:hint="cs"/>
+          <w:sz w:val="40"/>
+          <w:szCs w:val="40"/>
+          <w:rtl/>
+        </w:rPr>
+        <w:t>אי אפשר להסיר הרשמה של משתתף אם אנחנו לא בשלב הרשמה (אם אי אפשר להסיר משתתף או שהוא לא רשום מתחתחילה אז להתעלם מהפעולה ולהמשיך הלאה).</w:t>
+      </w:r>
+    </w:p>
+    <w:p>
+      <w:pPr>
+        <w:bidi/>
+        <w:rPr>
+          <w:sz w:val="40"/>
+          <w:szCs w:val="40"/>
+          <w:rtl/>
+        </w:rPr>
+      </w:pPr>
+    </w:p>
+    <w:p>
+      <w:pPr>
+        <w:bidi/>
+        <w:rPr>
+          <w:sz w:val="40"/>
+          <w:szCs w:val="40"/>
+          <w:rtl/>
+        </w:rPr>
+      </w:pPr>
+      <w:r>
+        <w:rPr>
+          <w:rFonts w:hint="cs"/>
+          <w:sz w:val="40"/>
+          <w:szCs w:val="40"/>
+          <w:rtl/>
+        </w:rPr>
+        <w:t xml:space="preserve">ליצור פעולת </w:t>
+      </w:r>
+      <w:r>
+        <w:rPr>
+          <w:sz w:val="40"/>
+          <w:szCs w:val="40"/>
+        </w:rPr>
+        <w:t>legalParticipant</w:t>
+      </w:r>
+      <w:r>
+        <w:rPr>
+          <w:rFonts w:hint="cs"/>
+          <w:sz w:val="40"/>
+          <w:szCs w:val="40"/>
+          <w:rtl/>
+        </w:rPr>
+        <w:t xml:space="preserve"> (שורה 208 עד 209)</w:t>
+      </w:r>
+      <w:r>
+        <w:rPr>
+          <w:rFonts w:hint="cs"/>
+          <w:sz w:val="40"/>
+          <w:szCs w:val="40"/>
+          <w:rtl/>
+        </w:rPr>
+        <w:t>*</w:t>
+      </w:r>
+    </w:p>
+    <w:p>
+      <w:pPr>
+        <w:bidi/>
+        <w:rPr>
+          <w:sz w:val="40"/>
+          <w:szCs w:val="40"/>
+          <w:rtl/>
+        </w:rPr>
+      </w:pPr>
+    </w:p>
+    <w:p>
+      <w:pPr>
+        <w:bidi/>
+        <w:rPr>
+          <w:sz w:val="40"/>
+          <w:szCs w:val="40"/>
+          <w:rtl/>
+        </w:rPr>
+      </w:pPr>
+      <w:r>
+        <w:rPr>
+          <w:rFonts w:hint="cs"/>
+          <w:sz w:val="40"/>
+          <w:szCs w:val="40"/>
+          <w:rtl/>
+        </w:rPr>
+        <w:t xml:space="preserve">ליצור פעולת </w:t>
+      </w:r>
+      <w:r>
+        <w:rPr>
+          <w:sz w:val="40"/>
+          <w:szCs w:val="40"/>
+        </w:rPr>
+        <w:t>participate</w:t>
+      </w:r>
+      <w:r>
+        <w:rPr>
+          <w:rFonts w:hint="cs"/>
+          <w:sz w:val="40"/>
+          <w:szCs w:val="40"/>
+          <w:rtl/>
+        </w:rPr>
+        <w:t xml:space="preserve"> (שורה 237)</w:t>
+      </w:r>
+      <w:r>
+        <w:rPr>
+          <w:rFonts w:hint="cs"/>
+          <w:sz w:val="40"/>
+          <w:szCs w:val="40"/>
+          <w:rtl/>
+        </w:rPr>
+        <w:t>.</w:t>
+      </w:r>
+      <w:r>
+        <w:rPr>
+          <w:rFonts w:hint="cs"/>
+          <w:sz w:val="40"/>
+          <w:szCs w:val="40"/>
+          <w:rtl/>
+        </w:rPr>
+        <w:t>//</w:t>
+      </w:r>
+    </w:p>
+    <w:p>
+      <w:pPr>
+        <w:bidi/>
+        <w:rPr>
+          <w:sz w:val="40"/>
+          <w:szCs w:val="40"/>
+          <w:rtl/>
+        </w:rPr>
+      </w:pPr>
+    </w:p>
+    <w:p>
+      <w:pPr>
+        <w:bidi/>
+        <w:rPr>
+          <w:sz w:val="40"/>
+          <w:szCs w:val="40"/>
+          <w:rtl/>
+        </w:rPr>
+      </w:pPr>
+      <w:r>
+        <w:rPr>
+          <w:rFonts w:hint="cs"/>
+          <w:sz w:val="40"/>
+          <w:szCs w:val="40"/>
+          <w:rtl/>
+        </w:rPr>
+        <w:t>מצביע לא יכול להצביע למדינה של עצמו, ויכול להצביע לכל מדינה אחרת אם המדינה שאליה הוא מצביע והמדינה שאליה הוא שייך הן מדינות חוקיות</w:t>
+      </w:r>
+      <w:r>
+        <w:rPr>
+          <w:rFonts w:hint="cs"/>
+          <w:sz w:val="40"/>
+          <w:szCs w:val="40"/>
+          <w:rtl/>
+        </w:rPr>
+        <w:t xml:space="preserve"> (אם הפעולה לא חוקית יש להתעלם ממנה ולהמשיך הלאה)</w:t>
+      </w:r>
+      <w:r>
+        <w:rPr>
+          <w:rFonts w:hint="cs"/>
+          <w:sz w:val="40"/>
+          <w:szCs w:val="40"/>
+          <w:rtl/>
+        </w:rPr>
+        <w:t>.</w:t>
+      </w:r>
+    </w:p>
+    <w:p>
+      <w:pPr>
+        <w:bidi/>
+        <w:rPr>
+          <w:sz w:val="40"/>
+          <w:szCs w:val="40"/>
+          <w:rtl/>
+        </w:rPr>
+      </w:pPr>
+      <w:r>
+        <w:rPr>
+          <w:rFonts w:hint="cs"/>
+          <w:sz w:val="40"/>
+          <w:szCs w:val="40"/>
+          <w:rtl/>
+        </w:rPr>
+        <w:lastRenderedPageBreak/>
+        <w:t>מצביע יכול להצביע מקסימום כמות פעמים שקבועה במערכת.</w:t>
+      </w:r>
+    </w:p>
+    <w:p>
+      <w:pPr>
+        <w:bidi/>
+        <w:rPr>
+          <w:sz w:val="40"/>
+          <w:szCs w:val="40"/>
+          <w:rtl/>
+        </w:rPr>
+      </w:pPr>
+    </w:p>
+    <w:p>
+      <w:pPr>
+        <w:bidi/>
+        <w:rPr>
+          <w:sz w:val="40"/>
+          <w:szCs w:val="40"/>
+          <w:rtl/>
+        </w:rPr>
+      </w:pPr>
+      <w:r>
+        <w:rPr>
+          <w:rFonts w:hint="cs"/>
+          <w:sz w:val="40"/>
+          <w:szCs w:val="40"/>
+          <w:rtl/>
+        </w:rPr>
+        <w:t xml:space="preserve">להגדיר פעולת =+ של </w:t>
+      </w:r>
+      <w:r>
+        <w:rPr>
           <w:rFonts w:hint="cs"/>
           <w:sz w:val="40"/>
           <w:szCs w:val="40"/>
@@ -1913,173 +2784,16 @@
           <w:szCs w:val="40"/>
           <w:rtl/>
         </w:rPr>
-        <w:t xml:space="preserve"> </w:t>
-      </w:r>
-      <w:r>
-        <w:rPr>
-          <w:rFonts w:hint="cs"/>
-          <w:sz w:val="40"/>
-          <w:szCs w:val="40"/>
-          <w:rtl/>
-        </w:rPr>
-        <w:t>(שורה 298)</w:t>
-      </w:r>
-      <w:r>
-        <w:rPr>
-          <w:rFonts w:hint="cs"/>
-          <w:sz w:val="40"/>
-          <w:szCs w:val="40"/>
-          <w:rtl/>
-        </w:rPr>
-        <w:t>.</w:t>
-      </w:r>
-    </w:p>
-    <w:p>
-      <w:pPr>
-        <w:bidi/>
-        <w:rPr>
-          <w:sz w:val="40"/>
-          <w:szCs w:val="40"/>
-          <w:rtl/>
-        </w:rPr>
-      </w:pPr>
-      <w:r>
-        <w:rPr>
-          <w:rFonts w:hint="cs"/>
-          <w:sz w:val="40"/>
-          <w:szCs w:val="40"/>
-          <w:rtl/>
-        </w:rPr>
-        <w:t xml:space="preserve">להגדיר פונקציה </w:t>
-      </w:r>
-      <w:r>
-        <w:rPr>
-          <w:sz w:val="40"/>
-          <w:szCs w:val="40"/>
-        </w:rPr>
-        <w:t>timesOfVotes</w:t>
-      </w:r>
-      <w:r>
-        <w:rPr>
-          <w:rFonts w:hint="cs"/>
-          <w:sz w:val="40"/>
-          <w:szCs w:val="40"/>
-          <w:rtl/>
-        </w:rPr>
-        <w:t xml:space="preserve"> שמחזירה כמה פעמים משתתף הצביע</w:t>
-      </w:r>
-      <w:r>
-        <w:rPr>
-          <w:rFonts w:hint="cs"/>
-          <w:sz w:val="40"/>
-          <w:szCs w:val="40"/>
-          <w:rtl/>
-        </w:rPr>
-        <w:t xml:space="preserve"> (שורה 320)</w:t>
-      </w:r>
-      <w:r>
-        <w:rPr>
-          <w:rFonts w:hint="cs"/>
-          <w:sz w:val="40"/>
-          <w:szCs w:val="40"/>
-          <w:rtl/>
-        </w:rPr>
-        <w:t>.</w:t>
-      </w:r>
-    </w:p>
-    <w:p>
-      <w:pPr>
-        <w:bidi/>
-        <w:rPr>
-          <w:sz w:val="40"/>
-          <w:szCs w:val="40"/>
-          <w:rtl/>
-        </w:rPr>
-      </w:pPr>
-      <w:r>
-        <w:rPr>
-          <w:rFonts w:hint="cs"/>
-          <w:sz w:val="40"/>
-          <w:szCs w:val="40"/>
-          <w:rtl/>
-        </w:rPr>
-        <w:t xml:space="preserve">אופרטור ++ משמאל הוא </w:t>
-      </w:r>
-      <w:r>
-        <w:rPr>
-          <w:sz w:val="40"/>
-          <w:szCs w:val="40"/>
-        </w:rPr>
-        <w:t>public</w:t>
-      </w:r>
-      <w:r>
-        <w:rPr>
-          <w:rFonts w:hint="cs"/>
-          <w:sz w:val="40"/>
-          <w:szCs w:val="40"/>
-          <w:rtl/>
-        </w:rPr>
-        <w:t xml:space="preserve">, אך יעשה בו שימוש רק בפונקציות פנימיות רלוונטיות (לא קיים אופרטור </w:t>
-      </w:r>
-      <w:r>
-        <w:rPr>
-          <w:sz w:val="40"/>
-          <w:szCs w:val="40"/>
-          <w:rtl/>
-        </w:rPr>
-        <w:t>--</w:t>
-      </w:r>
-      <w:r>
-        <w:rPr>
-          <w:rFonts w:hint="cs"/>
-          <w:sz w:val="40"/>
-          <w:szCs w:val="40"/>
-          <w:rtl/>
-        </w:rPr>
-        <w:t xml:space="preserve"> </w:t>
-      </w:r>
-      <w:r>
-        <w:rPr>
-          <w:rFonts w:hint="cs"/>
-          <w:sz w:val="40"/>
-          <w:szCs w:val="40"/>
-          <w:rtl/>
-        </w:rPr>
-        <w:t>משום סוג)</w:t>
-      </w:r>
-      <w:r>
-        <w:rPr>
-          <w:rFonts w:hint="cs"/>
-          <w:sz w:val="40"/>
-          <w:szCs w:val="40"/>
-          <w:rtl/>
-        </w:rPr>
-        <w:t>, והוא מגדיל את כמות הפעמים שמצביע הצביע (</w:t>
-      </w:r>
-      <w:r>
-        <w:rPr>
-          <w:sz w:val="40"/>
-          <w:szCs w:val="40"/>
-        </w:rPr>
-        <w:t>number_of_votes</w:t>
-      </w:r>
-      <w:r>
-        <w:rPr>
-          <w:rFonts w:hint="cs"/>
-          <w:sz w:val="40"/>
-          <w:szCs w:val="40"/>
-          <w:rtl/>
-        </w:rPr>
-        <w:t>) באחד</w:t>
-      </w:r>
-      <w:r>
-        <w:rPr>
-          <w:rFonts w:hint="cs"/>
-          <w:sz w:val="40"/>
-          <w:szCs w:val="40"/>
-          <w:rtl/>
-        </w:rPr>
-        <w:t xml:space="preserve">  (שורה 322 עד 326).</w:t>
+        <w:t xml:space="preserve"> בעלת יכולת שרשור.</w:t>
+      </w:r>
+      <w:r>
+        <w:rPr>
+          <w:rFonts w:hint="cs"/>
+          <w:sz w:val="40"/>
+          <w:szCs w:val="40"/>
+          <w:rtl/>
+        </w:rPr>
+        <w:t>//</w:t>
       </w:r>
       <w:bookmarkStart w:id="0" w:name="_GoBack"/>
       <w:bookmarkEnd w:id="0"/>
@@ -2088,88 +2802,57 @@
       <w:pPr>
         <w:bidi/>
         <w:rPr>
-          <w:b/>
-          <w:bCs/>
-          <w:sz w:val="40"/>
-          <w:szCs w:val="40"/>
-          <w:u w:val="single"/>
-          <w:rtl/>
-        </w:rPr>
-      </w:pPr>
-    </w:p>
-    <w:p>
-      <w:pPr>
-        <w:bidi/>
-        <w:rPr>
-          <w:b/>
-          <w:bCs/>
-          <w:sz w:val="40"/>
-          <w:szCs w:val="40"/>
-          <w:u w:val="single"/>
-          <w:rtl/>
-        </w:rPr>
-      </w:pPr>
-      <w:r>
-        <w:rPr>
-          <w:rFonts w:hint="cs"/>
-          <w:b/>
-          <w:bCs/>
-          <w:sz w:val="40"/>
-          <w:szCs w:val="40"/>
-          <w:u w:val="single"/>
-        </w:rPr>
-        <w:t>M</w:t>
-      </w:r>
-      <w:r>
-        <w:rPr>
-          <w:b/>
-          <w:bCs/>
-          <w:sz w:val="40"/>
-          <w:szCs w:val="40"/>
-          <w:u w:val="single"/>
-        </w:rPr>
-        <w:t>ainControl</w:t>
-      </w:r>
-      <w:r>
-        <w:rPr>
-          <w:rFonts w:hint="cs"/>
-          <w:b/>
-          <w:bCs/>
-          <w:sz w:val="40"/>
-          <w:szCs w:val="40"/>
-          <w:u w:val="single"/>
-          <w:rtl/>
-        </w:rPr>
-        <w:t>:</w:t>
-      </w:r>
-    </w:p>
-    <w:p>
-      <w:pPr>
-        <w:bidi/>
-        <w:rPr>
-          <w:sz w:val="40"/>
-          <w:szCs w:val="40"/>
-          <w:rtl/>
-        </w:rPr>
-      </w:pPr>
-      <w:r>
-        <w:rPr>
-          <w:rFonts w:hint="cs"/>
-          <w:sz w:val="40"/>
-          <w:szCs w:val="40"/>
-          <w:rtl/>
-        </w:rPr>
-        <w:t>לאתחל עם ערכים דיפולטים ברשימת איתחול</w:t>
-      </w:r>
-      <w:r>
-        <w:rPr>
-          <w:rFonts w:hint="cs"/>
-          <w:sz w:val="40"/>
-          <w:szCs w:val="40"/>
-          <w:rtl/>
-        </w:rPr>
-        <w:t xml:space="preserve"> (שורה 22).</w:t>
-      </w:r>
+          <w:sz w:val="40"/>
+          <w:szCs w:val="40"/>
+          <w:rtl/>
+        </w:rPr>
+      </w:pPr>
+    </w:p>
+    <w:p>
+      <w:pPr>
+        <w:bidi/>
+        <w:rPr>
+          <w:rFonts w:hint="cs"/>
+          <w:sz w:val="40"/>
+          <w:szCs w:val="40"/>
+          <w:rtl/>
+        </w:rPr>
+      </w:pPr>
+      <w:r>
+        <w:rPr>
+          <w:rFonts w:hint="cs"/>
+          <w:sz w:val="40"/>
+          <w:szCs w:val="40"/>
+          <w:rtl/>
+        </w:rPr>
+        <w:t xml:space="preserve">צריך להוסיף גם עוד סוג של </w:t>
+      </w:r>
+      <w:r>
+        <w:rPr>
+          <w:sz w:val="40"/>
+          <w:szCs w:val="40"/>
+        </w:rPr>
+        <w:t>Vote</w:t>
+      </w:r>
+      <w:r>
+        <w:rPr>
+          <w:rFonts w:hint="cs"/>
+          <w:sz w:val="40"/>
+          <w:szCs w:val="40"/>
+          <w:rtl/>
+        </w:rPr>
+        <w:t xml:space="preserve"> לשופטים</w:t>
+      </w:r>
+    </w:p>
+    <w:p>
+      <w:pPr>
+        <w:bidi/>
+        <w:rPr>
+          <w:sz w:val="40"/>
+          <w:szCs w:val="40"/>
+          <w:rtl/>
+        </w:rPr>
+      </w:pPr>
     </w:p>
     <w:sectPr>
       <w:pgSz w:w="12240" w:h="15840"/>
@@ -2907,9 +3590,12 @@
 </file>
 
 <file path=customXml/item1.xml><?xml version="1.0" encoding="utf-8"?>
-<p:properties xmlns:p="http://schemas.microsoft.com/office/2006/metadata/properties" xmlns:xsi="http://www.w3.org/2001/XMLSchema-instance" xmlns:pc="http://schemas.microsoft.com/office/infopath/2007/PartnerControls">
-  <documentManagement/>
-</p:properties>
+<?mso-contentType ?>
+<FormTemplates xmlns="http://schemas.microsoft.com/sharepoint/v3/contenttype/forms">
+  <Display>DocumentLibraryForm</Display>
+  <Edit>DocumentLibraryForm</Edit>
+  <New>DocumentLibraryForm</New>
+</FormTemplates>
 </file>
 
 <file path=customXml/item2.xml><?xml version="1.0" encoding="utf-8"?>
@@ -3045,19 +3731,15 @@
 </file>
 
 <file path=customXml/item3.xml><?xml version="1.0" encoding="utf-8"?>
-<?mso-contentType ?>
-<FormTemplates xmlns="http://schemas.microsoft.com/sharepoint/v3/contenttype/forms">
-  <Display>DocumentLibraryForm</Display>
-  <Edit>DocumentLibraryForm</Edit>
-  <New>DocumentLibraryForm</New>
-</FormTemplates>
+<p:properties xmlns:p="http://schemas.microsoft.com/office/2006/metadata/properties" xmlns:xsi="http://www.w3.org/2001/XMLSchema-instance" xmlns:pc="http://schemas.microsoft.com/office/infopath/2007/PartnerControls">
+  <documentManagement/>
+</p:properties>
 </file>
 
 <file path=customXml/itemProps1.xml><?xml version="1.0" encoding="utf-8"?>
-<ds:datastoreItem xmlns:ds="http://schemas.openxmlformats.org/officeDocument/2006/customXml" ds:itemID="{9A1769CF-D2A3-4EB1-896D-B8F743BB2EF0}">
+<ds:datastoreItem xmlns:ds="http://schemas.openxmlformats.org/officeDocument/2006/customXml" ds:itemID="{120C79B5-EFE8-4D96-BB9F-A00F73BD1C02}">
   <ds:schemaRefs>
-    <ds:schemaRef ds:uri="http://schemas.microsoft.com/office/2006/metadata/properties"/>
-    <ds:schemaRef ds:uri="http://schemas.microsoft.com/office/infopath/2007/PartnerControls"/>
+    <ds:schemaRef ds:uri="http://schemas.microsoft.com/sharepoint/v3/contenttype/forms"/>
   </ds:schemaRefs>
 </ds:datastoreItem>
 </file>
@@ -3081,9 +3763,10 @@
 </file>
 
 <file path=customXml/itemProps3.xml><?xml version="1.0" encoding="utf-8"?>
-<ds:datastoreItem xmlns:ds="http://schemas.openxmlformats.org/officeDocument/2006/customXml" ds:itemID="{120C79B5-EFE8-4D96-BB9F-A00F73BD1C02}">
+<ds:datastoreItem xmlns:ds="http://schemas.openxmlformats.org/officeDocument/2006/customXml" ds:itemID="{9A1769CF-D2A3-4EB1-896D-B8F743BB2EF0}">
   <ds:schemaRefs>
-    <ds:schemaRef ds:uri="http://schemas.microsoft.com/sharepoint/v3/contenttype/forms"/>
+    <ds:schemaRef ds:uri="http://schemas.microsoft.com/office/2006/metadata/properties"/>
+    <ds:schemaRef ds:uri="http://schemas.microsoft.com/office/infopath/2007/PartnerControls"/>
   </ds:schemaRefs>
 </ds:datastoreItem>
 </file>
</xml_diff>